<commit_message>
updated main text, figures, and SI as a result of the feedback from Ecology Letters reviewers. README also updated with the current abstract.
</commit_message>
<xml_diff>
--- a/manuscript/main text/Comments from Ecology Letters referees.docx
+++ b/manuscript/main text/Comments from Ecology Letters referees.docx
@@ -37,6 +37,7 @@
         <w:t xml:space="preserve">The study investigates the role of host immune diversity on disease emergence using a Pseudomonas-phage system. The authors find that host diversity limits disease emergence. This work is a valuable addition to the existing literature on evolutionary experiments investigating the impact of host diversity on disease emergence using bacteriophage. I can intuitively agree with the authors speculation that both ecological and evolutionary forces are at play in this experiment. However, without explicit knowledge of </w:t>
       </w:r>
       <w:commentRangeStart w:id="0"/>
+      <w:commentRangeStart w:id="1"/>
       <w:r>
         <w:t>ecological dynamics, genetic architecture and mutational schedule of the escape mutant</w:t>
       </w:r>
@@ -47,10 +48,18 @@
         </w:rPr>
         <w:commentReference w:id="0"/>
       </w:r>
+      <w:commentRangeEnd w:id="1"/>
+      <w:r>
+        <w:rPr>
+          <w:rStyle w:val="CommentReference"/>
+        </w:rPr>
+        <w:commentReference w:id="1"/>
+      </w:r>
       <w:r>
         <w:t xml:space="preserve">, it is difficult to directly disentangle the ecological impact of host diversity on disease emergence from an evolutionary one. While acknowledging that this might be beyond the intended scope of this work, </w:t>
       </w:r>
-      <w:commentRangeStart w:id="1"/>
+      <w:commentRangeStart w:id="2"/>
+      <w:commentRangeStart w:id="3"/>
       <w:r>
         <w:t xml:space="preserve">I believe adapting a previously developed evolutionary epidemiology model (e.g. </w:t>
       </w:r>
@@ -62,26 +71,33 @@
       <w:r>
         <w:t xml:space="preserve"> &amp; Sasaki 2006) to fit to the data presented in this work might allow for causal inference</w:t>
       </w:r>
-      <w:commentRangeEnd w:id="1"/>
-      <w:r>
-        <w:rPr>
-          <w:rStyle w:val="CommentReference"/>
-        </w:rPr>
-        <w:commentReference w:id="1"/>
+      <w:commentRangeEnd w:id="2"/>
+      <w:r>
+        <w:rPr>
+          <w:rStyle w:val="CommentReference"/>
+        </w:rPr>
+        <w:commentReference w:id="2"/>
+      </w:r>
+      <w:commentRangeEnd w:id="3"/>
+      <w:r>
+        <w:rPr>
+          <w:rStyle w:val="CommentReference"/>
+        </w:rPr>
+        <w:commentReference w:id="3"/>
       </w:r>
       <w:r>
         <w:t xml:space="preserve">. In its current form, it is difficult to see </w:t>
       </w:r>
-      <w:commentRangeStart w:id="2"/>
+      <w:commentRangeStart w:id="4"/>
       <w:r>
         <w:t>conceptual novelty of this work over previous studies</w:t>
       </w:r>
-      <w:commentRangeEnd w:id="2"/>
-      <w:r>
-        <w:rPr>
-          <w:rStyle w:val="CommentReference"/>
-        </w:rPr>
-        <w:commentReference w:id="2"/>
+      <w:commentRangeEnd w:id="4"/>
+      <w:r>
+        <w:rPr>
+          <w:rStyle w:val="CommentReference"/>
+        </w:rPr>
+        <w:commentReference w:id="4"/>
       </w:r>
       <w:r>
         <w:t xml:space="preserve"> (e.g. van </w:t>
@@ -113,16 +129,24 @@
         <w:br/>
         <w:t xml:space="preserve">In places, the authors talk about the </w:t>
       </w:r>
-      <w:commentRangeStart w:id="3"/>
+      <w:commentRangeStart w:id="6"/>
+      <w:commentRangeStart w:id="7"/>
       <w:r>
         <w:t>concept of evolution before ecology (i.e., epidemiology): e.g. L4 &amp; L45. I find this ordering a little confusing as it is in the wrong chronological order and ecology is a shorter timescale process (i.e., made explicit in the adaptive dynamics framework of evolution)</w:t>
       </w:r>
-      <w:commentRangeEnd w:id="3"/>
-      <w:r>
-        <w:rPr>
-          <w:rStyle w:val="CommentReference"/>
-        </w:rPr>
-        <w:commentReference w:id="3"/>
+      <w:commentRangeEnd w:id="6"/>
+      <w:r>
+        <w:rPr>
+          <w:rStyle w:val="CommentReference"/>
+        </w:rPr>
+        <w:commentReference w:id="6"/>
+      </w:r>
+      <w:commentRangeEnd w:id="7"/>
+      <w:r>
+        <w:rPr>
+          <w:rStyle w:val="CommentReference"/>
+        </w:rPr>
+        <w:commentReference w:id="7"/>
       </w:r>
       <w:r>
         <w:t xml:space="preserve"> and the authors themselves write “We therefore set out to explicitly test the epidemiological role of host diversity and its knock-on evolutionary effects” : L97). </w:t>
@@ -133,16 +157,16 @@
       <w:r>
         <w:br/>
       </w:r>
-      <w:commentRangeStart w:id="4"/>
+      <w:commentRangeStart w:id="8"/>
       <w:r>
         <w:t xml:space="preserve">Genetic diversity in this experiment is extremely one-sided (i.e., no diversity among pathogens initially), </w:t>
       </w:r>
-      <w:commentRangeEnd w:id="4"/>
-      <w:r>
-        <w:rPr>
-          <w:rStyle w:val="CommentReference"/>
-        </w:rPr>
-        <w:commentReference w:id="4"/>
+      <w:commentRangeEnd w:id="8"/>
+      <w:r>
+        <w:rPr>
+          <w:rStyle w:val="CommentReference"/>
+        </w:rPr>
+        <w:commentReference w:id="8"/>
       </w:r>
       <w:r>
         <w:t xml:space="preserve">in the opposite direction from how we might expect most natural infections to be (e.g., parasites typically have larger population size and hence more diverse). Therefore, the relevance of this one-sided assumption needs to be more carefully motivated in the Introduction (e.g. by framing the topic in the context of novel pathogen emergence). </w:t>
@@ -170,19 +194,27 @@
       <w:r>
         <w:t xml:space="preserve"> et al. 2003 Genetics). </w:t>
       </w:r>
-      <w:commentRangeStart w:id="5"/>
+      <w:commentRangeStart w:id="9"/>
+      <w:commentRangeStart w:id="10"/>
       <w:r>
         <w:t xml:space="preserve">Can the authors speak to the genetic architecture of the system studied? </w:t>
       </w:r>
       <w:r>
         <w:br/>
       </w:r>
-      <w:commentRangeEnd w:id="5"/>
-      <w:r>
-        <w:rPr>
-          <w:rStyle w:val="CommentReference"/>
-        </w:rPr>
-        <w:commentReference w:id="5"/>
+      <w:commentRangeEnd w:id="9"/>
+      <w:r>
+        <w:rPr>
+          <w:rStyle w:val="CommentReference"/>
+        </w:rPr>
+        <w:commentReference w:id="9"/>
+      </w:r>
+      <w:commentRangeEnd w:id="10"/>
+      <w:r>
+        <w:rPr>
+          <w:rStyle w:val="CommentReference"/>
+        </w:rPr>
+        <w:commentReference w:id="10"/>
       </w:r>
       <w:r>
         <w:br/>
@@ -196,16 +228,24 @@
         <w:lastRenderedPageBreak/>
         <w:t xml:space="preserve">pathogen genotypes, </w:t>
       </w:r>
-      <w:commentRangeStart w:id="6"/>
+      <w:commentRangeStart w:id="11"/>
+      <w:commentRangeStart w:id="12"/>
       <w:r>
         <w:t xml:space="preserve">potentially because the increased prevalence of susceptible hosts in less diverse populations can increase the supply of novel pathogen mutations”. </w:t>
       </w:r>
-      <w:commentRangeEnd w:id="6"/>
-      <w:r>
-        <w:rPr>
-          <w:rStyle w:val="CommentReference"/>
-        </w:rPr>
-        <w:commentReference w:id="6"/>
+      <w:commentRangeEnd w:id="11"/>
+      <w:r>
+        <w:rPr>
+          <w:rStyle w:val="CommentReference"/>
+        </w:rPr>
+        <w:commentReference w:id="11"/>
+      </w:r>
+      <w:commentRangeEnd w:id="12"/>
+      <w:r>
+        <w:rPr>
+          <w:rStyle w:val="CommentReference"/>
+        </w:rPr>
+        <w:commentReference w:id="12"/>
       </w:r>
       <w:r>
         <w:t>I struggle to follow the logic of this sentence. Can the authors explain this more gently?</w:t>
@@ -217,16 +257,24 @@
         <w:br/>
         <w:t xml:space="preserve">L50-51: The authors write “Further theory and experimental work have suggested that this evolutionary effect of diversity may peak at intermediate levels of host diversity”. As far as I can work out, there is no explanation for this intermediate level </w:t>
       </w:r>
-      <w:commentRangeStart w:id="7"/>
+      <w:commentRangeStart w:id="13"/>
+      <w:commentRangeStart w:id="14"/>
       <w:r>
         <w:t>effect</w:t>
       </w:r>
-      <w:commentRangeEnd w:id="7"/>
-      <w:r>
-        <w:rPr>
-          <w:rStyle w:val="CommentReference"/>
-        </w:rPr>
-        <w:commentReference w:id="7"/>
+      <w:commentRangeEnd w:id="13"/>
+      <w:r>
+        <w:rPr>
+          <w:rStyle w:val="CommentReference"/>
+        </w:rPr>
+        <w:commentReference w:id="13"/>
+      </w:r>
+      <w:commentRangeEnd w:id="14"/>
+      <w:r>
+        <w:rPr>
+          <w:rStyle w:val="CommentReference"/>
+        </w:rPr>
+        <w:commentReference w:id="14"/>
       </w:r>
       <w:r>
         <w:t xml:space="preserve">. </w:t>
@@ -246,16 +294,24 @@
       <w:r>
         <w:t xml:space="preserve"> of phage to acquire the mutations”. I’m not able to work out if this “acquisition” is an individual-level process or a population level one? If the former is true, I’m not familiar with the mechanism </w:t>
       </w:r>
-      <w:commentRangeStart w:id="8"/>
+      <w:commentRangeStart w:id="15"/>
+      <w:commentRangeStart w:id="16"/>
       <w:r>
         <w:t>involve</w:t>
       </w:r>
-      <w:commentRangeEnd w:id="8"/>
-      <w:r>
-        <w:rPr>
-          <w:rStyle w:val="CommentReference"/>
-        </w:rPr>
-        <w:commentReference w:id="8"/>
+      <w:commentRangeEnd w:id="15"/>
+      <w:r>
+        <w:rPr>
+          <w:rStyle w:val="CommentReference"/>
+        </w:rPr>
+        <w:commentReference w:id="15"/>
+      </w:r>
+      <w:commentRangeEnd w:id="16"/>
+      <w:r>
+        <w:rPr>
+          <w:rStyle w:val="CommentReference"/>
+        </w:rPr>
+        <w:commentReference w:id="16"/>
       </w:r>
       <w:r>
         <w:t>. If the latter is true, I would suggest rephrasing.</w:t>
@@ -267,16 +323,24 @@
         <w:br/>
         <w:t xml:space="preserve">L95-96: The authors write “Moreover, this in turn is predicted to reduce the ability of the phage to evolve to overcome other CRISPR resistance alleles in the population.” I’m guessing this is because of the reduced population size, </w:t>
       </w:r>
-      <w:commentRangeStart w:id="9"/>
+      <w:commentRangeStart w:id="17"/>
+      <w:commentRangeStart w:id="18"/>
       <w:r>
         <w:t>but the readers would benefit from the reason stated explicitly</w:t>
       </w:r>
-      <w:commentRangeEnd w:id="9"/>
-      <w:r>
-        <w:rPr>
-          <w:rStyle w:val="CommentReference"/>
-        </w:rPr>
-        <w:commentReference w:id="9"/>
+      <w:commentRangeEnd w:id="17"/>
+      <w:r>
+        <w:rPr>
+          <w:rStyle w:val="CommentReference"/>
+        </w:rPr>
+        <w:commentReference w:id="17"/>
+      </w:r>
+      <w:commentRangeEnd w:id="18"/>
+      <w:r>
+        <w:rPr>
+          <w:rStyle w:val="CommentReference"/>
+        </w:rPr>
+        <w:commentReference w:id="18"/>
       </w:r>
       <w:r>
         <w:t xml:space="preserve">. </w:t>
@@ -322,16 +386,24 @@
         <w:br/>
         <w:t xml:space="preserve">1)      The introduction was well written and provides a nice overview of research demonstrating the impact of host diversity on pathogen and host fitness.  However, </w:t>
       </w:r>
-      <w:commentRangeStart w:id="10"/>
+      <w:commentRangeStart w:id="19"/>
+      <w:commentRangeStart w:id="20"/>
       <w:r>
         <w:t>there seems to be an omission of studies demonstrating no relationship between host diversity and resistance, or the opposite effect of diversity actually increasing susceptibility</w:t>
       </w:r>
-      <w:commentRangeEnd w:id="10"/>
-      <w:r>
-        <w:rPr>
-          <w:rStyle w:val="CommentReference"/>
-        </w:rPr>
-        <w:commentReference w:id="10"/>
+      <w:commentRangeEnd w:id="19"/>
+      <w:r>
+        <w:rPr>
+          <w:rStyle w:val="CommentReference"/>
+        </w:rPr>
+        <w:commentReference w:id="19"/>
+      </w:r>
+      <w:commentRangeEnd w:id="20"/>
+      <w:r>
+        <w:rPr>
+          <w:rStyle w:val="CommentReference"/>
+        </w:rPr>
+        <w:commentReference w:id="20"/>
       </w:r>
       <w:r>
         <w:t>.  There are numerous such studies, and it would be worth acknowledging them to adequately represent the breadth of findings on this topic.</w:t>
@@ -340,16 +412,24 @@
         <w:br/>
         <w:t xml:space="preserve">2)      The authors have done an excellent job describing the molecular methods used to generate the bacterial and virus clones used in this study.  However, the description of the experiment conducted seemed to lack many crucial elements, which made them difficult to interpret.  </w:t>
       </w:r>
-      <w:commentRangeStart w:id="11"/>
+      <w:commentRangeStart w:id="21"/>
+      <w:commentRangeStart w:id="22"/>
       <w:r>
         <w:t>A suggestion might be to provide statements of what question or hypothesis each experiment was directed towards testing.</w:t>
       </w:r>
-      <w:commentRangeEnd w:id="11"/>
-      <w:r>
-        <w:rPr>
-          <w:rStyle w:val="CommentReference"/>
-        </w:rPr>
-        <w:commentReference w:id="11"/>
+      <w:commentRangeEnd w:id="21"/>
+      <w:r>
+        <w:rPr>
+          <w:rStyle w:val="CommentReference"/>
+        </w:rPr>
+        <w:commentReference w:id="21"/>
+      </w:r>
+      <w:commentRangeEnd w:id="22"/>
+      <w:r>
+        <w:rPr>
+          <w:rStyle w:val="CommentReference"/>
+        </w:rPr>
+        <w:commentReference w:id="22"/>
       </w:r>
       <w:r>
         <w:br/>
@@ -359,16 +439,16 @@
         <w:lastRenderedPageBreak/>
         <w:t xml:space="preserve">a specific host, you might already be limiting its potential for future evolution.  </w:t>
       </w:r>
-      <w:commentRangeStart w:id="12"/>
+      <w:commentRangeStart w:id="23"/>
       <w:r>
         <w:t>The authors may want to consider discussing these limitation or biases</w:t>
       </w:r>
-      <w:commentRangeEnd w:id="12"/>
-      <w:r>
-        <w:rPr>
-          <w:rStyle w:val="CommentReference"/>
-        </w:rPr>
-        <w:commentReference w:id="12"/>
+      <w:commentRangeEnd w:id="23"/>
+      <w:r>
+        <w:rPr>
+          <w:rStyle w:val="CommentReference"/>
+        </w:rPr>
+        <w:commentReference w:id="23"/>
       </w:r>
       <w:r>
         <w:t>.</w:t>
@@ -377,16 +457,24 @@
         <w:br/>
         <w:t xml:space="preserve">4)      The statistics section would benefit from additional details.  For example, what were the response and predictor variables in the models?  Somewhere it would also be useful to provide the minimal models that were ultimately selected and their respective coefficients, perhaps as </w:t>
       </w:r>
-      <w:commentRangeStart w:id="13"/>
+      <w:commentRangeStart w:id="24"/>
+      <w:commentRangeStart w:id="25"/>
       <w:r>
         <w:t>supplemental information</w:t>
       </w:r>
-      <w:commentRangeEnd w:id="13"/>
-      <w:r>
-        <w:rPr>
-          <w:rStyle w:val="CommentReference"/>
-        </w:rPr>
-        <w:commentReference w:id="13"/>
+      <w:commentRangeEnd w:id="24"/>
+      <w:r>
+        <w:rPr>
+          <w:rStyle w:val="CommentReference"/>
+        </w:rPr>
+        <w:commentReference w:id="24"/>
+      </w:r>
+      <w:commentRangeEnd w:id="25"/>
+      <w:r>
+        <w:rPr>
+          <w:rStyle w:val="CommentReference"/>
+        </w:rPr>
+        <w:commentReference w:id="25"/>
       </w:r>
       <w:r>
         <w:t>.</w:t>
@@ -403,30 +491,46 @@
       <w:r>
         <w:t xml:space="preserve"> it could be because the amount of </w:t>
       </w:r>
-      <w:commentRangeStart w:id="14"/>
+      <w:commentRangeStart w:id="26"/>
+      <w:commentRangeStart w:id="27"/>
       <w:r>
         <w:t>strain A went up or strain B went down</w:t>
       </w:r>
-      <w:commentRangeEnd w:id="14"/>
-      <w:r>
-        <w:rPr>
-          <w:rStyle w:val="CommentReference"/>
-        </w:rPr>
-        <w:commentReference w:id="14"/>
+      <w:commentRangeEnd w:id="26"/>
+      <w:r>
+        <w:rPr>
+          <w:rStyle w:val="CommentReference"/>
+        </w:rPr>
+        <w:commentReference w:id="26"/>
+      </w:r>
+      <w:commentRangeEnd w:id="27"/>
+      <w:r>
+        <w:rPr>
+          <w:rStyle w:val="CommentReference"/>
+        </w:rPr>
+        <w:commentReference w:id="27"/>
       </w:r>
       <w:r>
         <w:t xml:space="preserve">.  The authors might consider just </w:t>
       </w:r>
-      <w:commentRangeStart w:id="15"/>
+      <w:commentRangeStart w:id="28"/>
+      <w:commentRangeStart w:id="29"/>
       <w:r>
         <w:t>comparing raw quantities instead</w:t>
       </w:r>
-      <w:commentRangeEnd w:id="15"/>
-      <w:r>
-        <w:rPr>
-          <w:rStyle w:val="CommentReference"/>
-        </w:rPr>
-        <w:commentReference w:id="15"/>
+      <w:commentRangeEnd w:id="28"/>
+      <w:r>
+        <w:rPr>
+          <w:rStyle w:val="CommentReference"/>
+        </w:rPr>
+        <w:commentReference w:id="28"/>
+      </w:r>
+      <w:commentRangeEnd w:id="29"/>
+      <w:r>
+        <w:rPr>
+          <w:rStyle w:val="CommentReference"/>
+        </w:rPr>
+        <w:commentReference w:id="29"/>
       </w:r>
       <w:r>
         <w:t>.</w:t>
@@ -435,16 +539,24 @@
         <w:br/>
         <w:t xml:space="preserve">6)      Many of the figure legends lacked sufficient detail to allow for interpretation. For example, the various treatments in the figures were not identified.  </w:t>
       </w:r>
-      <w:commentRangeStart w:id="16"/>
+      <w:commentRangeStart w:id="30"/>
+      <w:commentRangeStart w:id="31"/>
       <w:r>
         <w:t>This was particularly problematic for figure 2</w:t>
       </w:r>
-      <w:commentRangeEnd w:id="16"/>
-      <w:r>
-        <w:rPr>
-          <w:rStyle w:val="CommentReference"/>
-        </w:rPr>
-        <w:commentReference w:id="16"/>
+      <w:commentRangeEnd w:id="30"/>
+      <w:r>
+        <w:rPr>
+          <w:rStyle w:val="CommentReference"/>
+        </w:rPr>
+        <w:commentReference w:id="30"/>
+      </w:r>
+      <w:commentRangeEnd w:id="31"/>
+      <w:r>
+        <w:rPr>
+          <w:rStyle w:val="CommentReference"/>
+        </w:rPr>
+        <w:commentReference w:id="31"/>
       </w:r>
       <w:r>
         <w:t>.</w:t>
@@ -465,30 +577,38 @@
         <w:br/>
         <w:t xml:space="preserve">10)     The authors have used the term selection when referring to the performance of various bacterial clones.  </w:t>
       </w:r>
-      <w:commentRangeStart w:id="17"/>
+      <w:commentRangeStart w:id="32"/>
+      <w:commentRangeStart w:id="33"/>
       <w:r>
         <w:t>Would the term fitness be better</w:t>
       </w:r>
-      <w:commentRangeEnd w:id="17"/>
-      <w:r>
-        <w:rPr>
-          <w:rStyle w:val="CommentReference"/>
-        </w:rPr>
-        <w:commentReference w:id="17"/>
+      <w:commentRangeEnd w:id="32"/>
+      <w:r>
+        <w:rPr>
+          <w:rStyle w:val="CommentReference"/>
+        </w:rPr>
+        <w:commentReference w:id="32"/>
+      </w:r>
+      <w:commentRangeEnd w:id="33"/>
+      <w:r>
+        <w:rPr>
+          <w:rStyle w:val="CommentReference"/>
+        </w:rPr>
+        <w:commentReference w:id="33"/>
       </w:r>
       <w:r>
         <w:t xml:space="preserve">?  Selection seems to imply some sort of </w:t>
       </w:r>
-      <w:commentRangeStart w:id="18"/>
+      <w:commentRangeStart w:id="34"/>
       <w:r>
         <w:t>evolutionary response</w:t>
       </w:r>
-      <w:commentRangeEnd w:id="18"/>
-      <w:r>
-        <w:rPr>
-          <w:rStyle w:val="CommentReference"/>
-        </w:rPr>
-        <w:commentReference w:id="18"/>
+      <w:commentRangeEnd w:id="34"/>
+      <w:r>
+        <w:rPr>
+          <w:rStyle w:val="CommentReference"/>
+        </w:rPr>
+        <w:commentReference w:id="34"/>
       </w:r>
       <w:r>
         <w:t>, which was not examined in the bacteria.</w:t>
@@ -497,16 +617,16 @@
         <w:br/>
         <w:t xml:space="preserve">11)     Line 367: It is surprising that bacteria selection did not differ between ancestral and pre-evolved phage.  Does this imply that bacteria were </w:t>
       </w:r>
-      <w:commentRangeStart w:id="19"/>
+      <w:commentRangeStart w:id="35"/>
       <w:r>
         <w:t>resistant to pre-evolved phage</w:t>
       </w:r>
-      <w:commentRangeEnd w:id="19"/>
-      <w:r>
-        <w:rPr>
-          <w:rStyle w:val="CommentReference"/>
-        </w:rPr>
-        <w:commentReference w:id="19"/>
+      <w:commentRangeEnd w:id="35"/>
+      <w:r>
+        <w:rPr>
+          <w:rStyle w:val="CommentReference"/>
+        </w:rPr>
+        <w:commentReference w:id="35"/>
       </w:r>
       <w:r>
         <w:t>?</w:t>
@@ -519,16 +639,24 @@
         <w:br/>
         <w:t xml:space="preserve">13)     Line 350 and 409:  This conclusion also seems over generalized given that evolution selection peaked at a diversity of 6 bacterial clones then decreased </w:t>
       </w:r>
-      <w:commentRangeStart w:id="20"/>
+      <w:commentRangeStart w:id="36"/>
+      <w:commentRangeStart w:id="37"/>
       <w:r>
         <w:t>thereafter.</w:t>
       </w:r>
-      <w:commentRangeEnd w:id="20"/>
-      <w:r>
-        <w:rPr>
-          <w:rStyle w:val="CommentReference"/>
-        </w:rPr>
-        <w:commentReference w:id="20"/>
+      <w:commentRangeEnd w:id="36"/>
+      <w:r>
+        <w:rPr>
+          <w:rStyle w:val="CommentReference"/>
+        </w:rPr>
+        <w:commentReference w:id="36"/>
+      </w:r>
+      <w:commentRangeEnd w:id="37"/>
+      <w:r>
+        <w:rPr>
+          <w:rStyle w:val="CommentReference"/>
+        </w:rPr>
+        <w:commentReference w:id="37"/>
       </w:r>
       <w:r>
         <w:br/>
@@ -616,16 +744,24 @@
       <w:r>
         <w:t xml:space="preserve">convincing and grounded in theory, I am concerned about the treatment of the </w:t>
       </w:r>
-      <w:commentRangeStart w:id="21"/>
+      <w:commentRangeStart w:id="38"/>
+      <w:commentRangeStart w:id="39"/>
       <w:r>
         <w:t xml:space="preserve">ecological </w:t>
       </w:r>
-      <w:commentRangeEnd w:id="21"/>
-      <w:r>
-        <w:rPr>
-          <w:rStyle w:val="CommentReference"/>
-        </w:rPr>
-        <w:commentReference w:id="21"/>
+      <w:commentRangeEnd w:id="38"/>
+      <w:r>
+        <w:rPr>
+          <w:rStyle w:val="CommentReference"/>
+        </w:rPr>
+        <w:commentReference w:id="38"/>
+      </w:r>
+      <w:commentRangeEnd w:id="39"/>
+      <w:r>
+        <w:rPr>
+          <w:rStyle w:val="CommentReference"/>
+        </w:rPr>
+        <w:commentReference w:id="39"/>
       </w:r>
       <w:r>
         <w:t>(referred</w:t>
@@ -824,19 +960,27 @@
       <w:r>
         <w:t xml:space="preserve">both in the </w:t>
       </w:r>
-      <w:commentRangeStart w:id="22"/>
+      <w:commentRangeStart w:id="40"/>
+      <w:commentRangeStart w:id="41"/>
       <w:r>
         <w:t>introduction and the discussion.</w:t>
       </w:r>
       <w:r>
         <w:t xml:space="preserve"> </w:t>
       </w:r>
-      <w:commentRangeEnd w:id="22"/>
-      <w:r>
-        <w:rPr>
-          <w:rStyle w:val="CommentReference"/>
-        </w:rPr>
-        <w:commentReference w:id="22"/>
+      <w:commentRangeEnd w:id="40"/>
+      <w:r>
+        <w:rPr>
+          <w:rStyle w:val="CommentReference"/>
+        </w:rPr>
+        <w:commentReference w:id="40"/>
+      </w:r>
+      <w:commentRangeEnd w:id="41"/>
+      <w:r>
+        <w:rPr>
+          <w:rStyle w:val="CommentReference"/>
+        </w:rPr>
+        <w:commentReference w:id="41"/>
       </w:r>
     </w:p>
     <w:p/>
@@ -850,30 +994,30 @@
       <w:r>
         <w:t xml:space="preserve">dynamics shown in Figure 1 suggest that in most cases except the </w:t>
       </w:r>
-      <w:commentRangeStart w:id="23"/>
+      <w:commentRangeStart w:id="42"/>
       <w:r>
         <w:t xml:space="preserve">lowest diversity </w:t>
       </w:r>
-      <w:commentRangeEnd w:id="23"/>
-      <w:r>
-        <w:rPr>
-          <w:rStyle w:val="CommentReference"/>
-        </w:rPr>
-        <w:commentReference w:id="23"/>
+      <w:commentRangeEnd w:id="42"/>
+      <w:r>
+        <w:rPr>
+          <w:rStyle w:val="CommentReference"/>
+        </w:rPr>
+        <w:commentReference w:id="42"/>
       </w:r>
       <w:r>
         <w:t xml:space="preserve">treatment, the pathogen fails to invade the population. In other words, the </w:t>
       </w:r>
-      <w:commentRangeStart w:id="24"/>
+      <w:commentRangeStart w:id="43"/>
       <w:r>
         <w:t xml:space="preserve">phage population decreases </w:t>
       </w:r>
-      <w:commentRangeEnd w:id="24"/>
-      <w:r>
-        <w:rPr>
-          <w:rStyle w:val="CommentReference"/>
-        </w:rPr>
-        <w:commentReference w:id="24"/>
+      <w:commentRangeEnd w:id="43"/>
+      <w:r>
+        <w:rPr>
+          <w:rStyle w:val="CommentReference"/>
+        </w:rPr>
+        <w:commentReference w:id="43"/>
       </w:r>
       <w:r>
         <w:t>linearly from its starting population</w:t>
@@ -890,16 +1034,24 @@
       <w:r>
         <w:t xml:space="preserve">are being drawn about effects of genetic diversity on the ecological or epidemiological dynamics. This is also a place where additional analyses, perhaps fitting a simple </w:t>
       </w:r>
-      <w:commentRangeStart w:id="26"/>
+      <w:commentRangeStart w:id="44"/>
+      <w:commentRangeStart w:id="45"/>
       <w:r>
         <w:t xml:space="preserve">mechanistic SIR-type </w:t>
       </w:r>
-      <w:commentRangeEnd w:id="26"/>
-      <w:r>
-        <w:rPr>
-          <w:rStyle w:val="CommentReference"/>
-        </w:rPr>
-        <w:commentReference w:id="26"/>
+      <w:commentRangeEnd w:id="44"/>
+      <w:r>
+        <w:rPr>
+          <w:rStyle w:val="CommentReference"/>
+        </w:rPr>
+        <w:commentReference w:id="44"/>
+      </w:r>
+      <w:commentRangeEnd w:id="45"/>
+      <w:r>
+        <w:rPr>
+          <w:rStyle w:val="CommentReference"/>
+        </w:rPr>
+        <w:commentReference w:id="45"/>
       </w:r>
       <w:r>
         <w:t>model</w:t>
@@ -925,7 +1077,8 @@
       <w:r>
         <w:t xml:space="preserve">Materials and Methods: I suggest moving the first paragraph of results (lines 280-297) to the beginning of the methods section, and greatly condensing the rest of this section. </w:t>
       </w:r>
-      <w:commentRangeStart w:id="27"/>
+      <w:commentRangeStart w:id="46"/>
+      <w:commentRangeStart w:id="47"/>
       <w:r>
         <w:t>Many of these details can be moved to the supplement,</w:t>
       </w:r>
@@ -949,17 +1102,25 @@
       <w:r>
         <w:t xml:space="preserve"> (lines 120-146), Generating labelled BIMs (lines 148-193; lines 195-204 I would suggest keeping in the main text), Co-culture experiment (can be condensed and some details moved)</w:t>
       </w:r>
-      <w:commentRangeEnd w:id="27"/>
-      <w:r>
-        <w:rPr>
-          <w:rStyle w:val="CommentReference"/>
-        </w:rPr>
-        <w:commentReference w:id="27"/>
+      <w:commentRangeEnd w:id="46"/>
+      <w:r>
+        <w:rPr>
+          <w:rStyle w:val="CommentReference"/>
+        </w:rPr>
+        <w:commentReference w:id="46"/>
+      </w:r>
+      <w:commentRangeEnd w:id="47"/>
+      <w:r>
+        <w:rPr>
+          <w:rStyle w:val="CommentReference"/>
+        </w:rPr>
+        <w:commentReference w:id="47"/>
       </w:r>
       <w:r>
         <w:t>.</w:t>
       </w:r>
-      <w:commentRangeStart w:id="28"/>
+      <w:commentRangeStart w:id="48"/>
+      <w:commentRangeStart w:id="49"/>
       <w:r>
         <w:t>Perhaps a modified version of Figure S1</w:t>
       </w:r>
@@ -981,12 +1142,19 @@
       <w:r>
         <w:t>would be helpful in clarifying the complex experimental design structure</w:t>
       </w:r>
-      <w:commentRangeEnd w:id="28"/>
-      <w:r>
-        <w:rPr>
-          <w:rStyle w:val="CommentReference"/>
-        </w:rPr>
-        <w:commentReference w:id="28"/>
+      <w:commentRangeEnd w:id="48"/>
+      <w:r>
+        <w:rPr>
+          <w:rStyle w:val="CommentReference"/>
+        </w:rPr>
+        <w:commentReference w:id="48"/>
+      </w:r>
+      <w:commentRangeEnd w:id="49"/>
+      <w:r>
+        <w:rPr>
+          <w:rStyle w:val="CommentReference"/>
+        </w:rPr>
+        <w:commentReference w:id="49"/>
       </w:r>
       <w:r>
         <w:t>.</w:t>
@@ -997,7 +1165,7 @@
       <w:r>
         <w:t>Lines 264-266</w:t>
       </w:r>
-      <w:commentRangeStart w:id="29"/>
+      <w:commentRangeStart w:id="50"/>
       <w:r>
         <w:t>:</w:t>
       </w:r>
@@ -1008,13 +1176,13 @@
         <w:t>Can take out sentence on packages used for data cleaning.</w:t>
       </w:r>
     </w:p>
-    <w:commentRangeEnd w:id="29"/>
-    <w:p>
-      <w:r>
-        <w:rPr>
-          <w:rStyle w:val="CommentReference"/>
-        </w:rPr>
-        <w:commentReference w:id="29"/>
+    <w:commentRangeEnd w:id="50"/>
+    <w:p>
+      <w:r>
+        <w:rPr>
+          <w:rStyle w:val="CommentReference"/>
+        </w:rPr>
+        <w:commentReference w:id="50"/>
       </w:r>
     </w:p>
     <w:p>
@@ -1063,16 +1231,24 @@
       <w:r>
         <w:t xml:space="preserve">separate fixed effects in the model, </w:t>
       </w:r>
-      <w:commentRangeStart w:id="30"/>
+      <w:commentRangeStart w:id="51"/>
+      <w:commentRangeStart w:id="52"/>
       <w:r>
         <w:t>with no interaction effect</w:t>
       </w:r>
-      <w:commentRangeEnd w:id="30"/>
-      <w:r>
-        <w:rPr>
-          <w:rStyle w:val="CommentReference"/>
-        </w:rPr>
-        <w:commentReference w:id="30"/>
+      <w:commentRangeEnd w:id="51"/>
+      <w:r>
+        <w:rPr>
+          <w:rStyle w:val="CommentReference"/>
+        </w:rPr>
+        <w:commentReference w:id="51"/>
+      </w:r>
+      <w:commentRangeEnd w:id="52"/>
+      <w:r>
+        <w:rPr>
+          <w:rStyle w:val="CommentReference"/>
+        </w:rPr>
+        <w:commentReference w:id="52"/>
       </w:r>
       <w:r>
         <w:t xml:space="preserve">. </w:t>
@@ -1103,7 +1279,8 @@
       <w:r>
         <w:t xml:space="preserve">It also seems that Time in treated as a categorical variable, which further confuses the analysis. </w:t>
       </w:r>
-      <w:commentRangeStart w:id="31"/>
+      <w:commentRangeStart w:id="53"/>
+      <w:commentRangeStart w:id="54"/>
       <w:r>
         <w:t>I would suggest a different analysis here, either including Time as a continuous variable and testing for an interaction with diversity, or fitting slopes to</w:t>
       </w:r>
@@ -1123,12 +1300,19 @@
         <w:lastRenderedPageBreak/>
         <w:t>diversity</w:t>
       </w:r>
-      <w:commentRangeEnd w:id="31"/>
-      <w:r>
-        <w:rPr>
-          <w:rStyle w:val="CommentReference"/>
-        </w:rPr>
-        <w:commentReference w:id="31"/>
+      <w:commentRangeEnd w:id="53"/>
+      <w:r>
+        <w:rPr>
+          <w:rStyle w:val="CommentReference"/>
+        </w:rPr>
+        <w:commentReference w:id="53"/>
+      </w:r>
+      <w:commentRangeEnd w:id="54"/>
+      <w:r>
+        <w:rPr>
+          <w:rStyle w:val="CommentReference"/>
+        </w:rPr>
+        <w:commentReference w:id="54"/>
       </w:r>
       <w:r>
         <w:t>.</w:t>
@@ -1139,7 +1323,8 @@
       <w:r>
         <w:t xml:space="preserve">This would be a clearer and more appropriate analysis, and I have no doubt that the clear patterns shown in Figure S2 would hold up (I found </w:t>
       </w:r>
-      <w:commentRangeStart w:id="32"/>
+      <w:commentRangeStart w:id="55"/>
+      <w:commentRangeStart w:id="56"/>
       <w:r>
         <w:t>Figure S2 very helpful and</w:t>
       </w:r>
@@ -1149,12 +1334,19 @@
       <w:r>
         <w:t>perhaps it should be moved to the main text</w:t>
       </w:r>
-      <w:commentRangeEnd w:id="32"/>
-      <w:r>
-        <w:rPr>
-          <w:rStyle w:val="CommentReference"/>
-        </w:rPr>
-        <w:commentReference w:id="32"/>
+      <w:commentRangeEnd w:id="55"/>
+      <w:r>
+        <w:rPr>
+          <w:rStyle w:val="CommentReference"/>
+        </w:rPr>
+        <w:commentReference w:id="55"/>
+      </w:r>
+      <w:commentRangeEnd w:id="56"/>
+      <w:r>
+        <w:rPr>
+          <w:rStyle w:val="CommentReference"/>
+        </w:rPr>
+        <w:commentReference w:id="56"/>
       </w:r>
       <w:r>
         <w:t>).</w:t>
@@ -1183,7 +1375,8 @@
       <w:r>
         <w:t xml:space="preserve">reported as </w:t>
       </w:r>
-      <w:commentRangeStart w:id="33"/>
+      <w:commentRangeStart w:id="57"/>
+      <w:commentRangeStart w:id="58"/>
       <w:r>
         <w:t>LR=15.7 rather than X2=15.7, to avoid confusion with a X2</w:t>
       </w:r>
@@ -1196,12 +1389,19 @@
       <w:r>
         <w:t xml:space="preserve"> </w:t>
       </w:r>
-      <w:commentRangeEnd w:id="33"/>
-      <w:r>
-        <w:rPr>
-          <w:rStyle w:val="CommentReference"/>
-        </w:rPr>
-        <w:commentReference w:id="33"/>
+      <w:commentRangeEnd w:id="57"/>
+      <w:r>
+        <w:rPr>
+          <w:rStyle w:val="CommentReference"/>
+        </w:rPr>
+        <w:commentReference w:id="57"/>
+      </w:r>
+      <w:commentRangeEnd w:id="58"/>
+      <w:r>
+        <w:rPr>
+          <w:rStyle w:val="CommentReference"/>
+        </w:rPr>
+        <w:commentReference w:id="58"/>
       </w:r>
     </w:p>
     <w:p/>
@@ -1215,7 +1415,8 @@
       <w:r>
         <w:t xml:space="preserve">and 2: </w:t>
       </w:r>
-      <w:commentRangeStart w:id="34"/>
+      <w:commentRangeStart w:id="59"/>
+      <w:commentRangeStart w:id="60"/>
       <w:r>
         <w:t>More informative labels and caption would help to convey results to a general ecological audience. For example, “Phage density</w:t>
       </w:r>
@@ -1254,12 +1455,19 @@
       <w:r>
         <w:t>c</w:t>
       </w:r>
-      <w:commentRangeEnd w:id="34"/>
-      <w:r>
-        <w:rPr>
-          <w:rStyle w:val="CommentReference"/>
-        </w:rPr>
-        <w:commentReference w:id="34"/>
+      <w:commentRangeEnd w:id="59"/>
+      <w:r>
+        <w:rPr>
+          <w:rStyle w:val="CommentReference"/>
+        </w:rPr>
+        <w:commentReference w:id="59"/>
+      </w:r>
+      <w:commentRangeEnd w:id="60"/>
+      <w:r>
+        <w:rPr>
+          <w:rStyle w:val="CommentReference"/>
+        </w:rPr>
+        <w:commentReference w:id="60"/>
       </w:r>
     </w:p>
     <w:p>
@@ -1319,7 +1527,23 @@
       </w:r>
     </w:p>
   </w:comment>
-  <w:comment w:id="1" w:author="Common, Jack" w:date="2019-10-23T09:30:00Z" w:initials="CJ">
+  <w:comment w:id="1" w:author="Common, Jack" w:date="2019-10-24T19:24:00Z" w:initials="CJ">
+    <w:p>
+      <w:pPr>
+        <w:pStyle w:val="CommentText"/>
+      </w:pPr>
+      <w:r>
+        <w:rPr>
+          <w:rStyle w:val="CommentReference"/>
+        </w:rPr>
+        <w:annotationRef/>
+      </w:r>
+      <w:r>
+        <w:t>I’ve included more about the genetic architecture of the BIM-phage library in the introduction, results, and discussion. I’ve also included a couple of sentences in the introduction about the mechanism of escape phage evolution</w:t>
+      </w:r>
+    </w:p>
+  </w:comment>
+  <w:comment w:id="2" w:author="Common, Jack" w:date="2019-10-23T09:30:00Z" w:initials="CJ">
     <w:p>
       <w:pPr>
         <w:pStyle w:val="CommentText"/>
@@ -1335,7 +1559,23 @@
       </w:r>
     </w:p>
   </w:comment>
-  <w:comment w:id="2" w:author="Common, Jack" w:date="2019-10-23T09:31:00Z" w:initials="CJ">
+  <w:comment w:id="3" w:author="Common, Jack" w:date="2019-10-24T19:55:00Z" w:initials="CJ">
+    <w:p>
+      <w:pPr>
+        <w:pStyle w:val="CommentText"/>
+      </w:pPr>
+      <w:r>
+        <w:rPr>
+          <w:rStyle w:val="CommentReference"/>
+        </w:rPr>
+        <w:annotationRef/>
+      </w:r>
+      <w:r>
+        <w:t>Beyond the scope of this paper I think</w:t>
+      </w:r>
+    </w:p>
+  </w:comment>
+  <w:comment w:id="4" w:author="Common, Jack" w:date="2019-10-23T09:31:00Z" w:initials="CJ">
     <w:p>
       <w:pPr>
         <w:pStyle w:val="CommentText"/>
@@ -1349,9 +1589,11 @@
       <w:r>
         <w:t>I think this has come from the reviewer’s lack of understanding of the system</w:t>
       </w:r>
-    </w:p>
-  </w:comment>
-  <w:comment w:id="3" w:author="Common, Jack" w:date="2019-10-23T09:31:00Z" w:initials="CJ">
+      <w:bookmarkStart w:id="5" w:name="_GoBack"/>
+      <w:bookmarkEnd w:id="5"/>
+    </w:p>
+  </w:comment>
+  <w:comment w:id="6" w:author="Common, Jack" w:date="2019-10-23T09:31:00Z" w:initials="CJ">
     <w:p>
       <w:pPr>
         <w:pStyle w:val="CommentText"/>
@@ -1373,23 +1615,42 @@
       </w:r>
     </w:p>
   </w:comment>
-  <w:comment w:id="4" w:author="Common, Jack" w:date="2019-10-23T09:33:00Z" w:initials="CJ">
-    <w:p>
-      <w:pPr>
-        <w:pStyle w:val="CommentText"/>
-      </w:pPr>
-      <w:r>
-        <w:rPr>
-          <w:rStyle w:val="CommentReference"/>
-        </w:rPr>
-        <w:annotationRef/>
-      </w:r>
-      <w:r>
-        <w:t>Totally fair, and I think this comment is a motivator for reframing this whole paper to include the experiment with phage diversity</w:t>
-      </w:r>
-    </w:p>
-  </w:comment>
-  <w:comment w:id="5" w:author="Common, Jack" w:date="2019-10-23T09:33:00Z" w:initials="CJ">
+  <w:comment w:id="7" w:author="Common, Jack" w:date="2019-10-24T19:26:00Z" w:initials="CJ">
+    <w:p>
+      <w:pPr>
+        <w:pStyle w:val="CommentText"/>
+      </w:pPr>
+      <w:r>
+        <w:rPr>
+          <w:rStyle w:val="CommentReference"/>
+        </w:rPr>
+        <w:annotationRef/>
+      </w:r>
+      <w:r>
+        <w:t xml:space="preserve">I think this is perhaps one of the most important comments. Ecological effects probably do occur prior to evolutionary ones. I’ve tweaked the introduction to get the chronology correct, and also shifted the narrative of the paper to suggest that ecological effects are </w:t>
+      </w:r>
+      <w:r>
+        <w:t>more important than evolutionary emergence</w:t>
+      </w:r>
+    </w:p>
+  </w:comment>
+  <w:comment w:id="8" w:author="Common, Jack" w:date="2019-10-24T19:27:00Z" w:initials="CJ">
+    <w:p>
+      <w:pPr>
+        <w:pStyle w:val="CommentText"/>
+      </w:pPr>
+      <w:r>
+        <w:rPr>
+          <w:rStyle w:val="CommentReference"/>
+        </w:rPr>
+        <w:annotationRef/>
+      </w:r>
+      <w:r>
+        <w:t>This caveat was already in the discussion</w:t>
+      </w:r>
+    </w:p>
+  </w:comment>
+  <w:comment w:id="9" w:author="Common, Jack" w:date="2019-10-23T09:33:00Z" w:initials="CJ">
     <w:p>
       <w:pPr>
         <w:pStyle w:val="CommentText"/>
@@ -1405,7 +1666,23 @@
       </w:r>
     </w:p>
   </w:comment>
-  <w:comment w:id="6" w:author="Common, Jack" w:date="2019-10-23T09:38:00Z" w:initials="CJ">
+  <w:comment w:id="10" w:author="Common, Jack" w:date="2019-10-24T19:28:00Z" w:initials="CJ">
+    <w:p>
+      <w:pPr>
+        <w:pStyle w:val="CommentText"/>
+      </w:pPr>
+      <w:r>
+        <w:rPr>
+          <w:rStyle w:val="CommentReference"/>
+        </w:rPr>
+        <w:annotationRef/>
+      </w:r>
+      <w:r>
+        <w:t>More emphasis on the genetic architecture of the system, with reference to existing theory, has been included in the introduction</w:t>
+      </w:r>
+    </w:p>
+  </w:comment>
+  <w:comment w:id="11" w:author="Common, Jack" w:date="2019-10-23T09:38:00Z" w:initials="CJ">
     <w:p>
       <w:pPr>
         <w:pStyle w:val="CommentText"/>
@@ -1421,7 +1698,23 @@
       </w:r>
     </w:p>
   </w:comment>
-  <w:comment w:id="7" w:author="Common, Jack" w:date="2019-10-23T09:40:00Z" w:initials="CJ">
+  <w:comment w:id="12" w:author="Common, Jack" w:date="2019-10-24T19:29:00Z" w:initials="CJ">
+    <w:p>
+      <w:pPr>
+        <w:pStyle w:val="CommentText"/>
+      </w:pPr>
+      <w:r>
+        <w:rPr>
+          <w:rStyle w:val="CommentReference"/>
+        </w:rPr>
+        <w:annotationRef/>
+      </w:r>
+      <w:r>
+        <w:t>This sentence has been expanded to provide more clarity</w:t>
+      </w:r>
+    </w:p>
+  </w:comment>
+  <w:comment w:id="13" w:author="Common, Jack" w:date="2019-10-23T09:40:00Z" w:initials="CJ">
     <w:p>
       <w:pPr>
         <w:pStyle w:val="CommentText"/>
@@ -1437,7 +1730,23 @@
       </w:r>
     </w:p>
   </w:comment>
-  <w:comment w:id="8" w:author="Common, Jack" w:date="2019-10-23T09:41:00Z" w:initials="CJ">
+  <w:comment w:id="14" w:author="Common, Jack" w:date="2019-10-24T19:30:00Z" w:initials="CJ">
+    <w:p>
+      <w:pPr>
+        <w:pStyle w:val="CommentText"/>
+      </w:pPr>
+      <w:r>
+        <w:rPr>
+          <w:rStyle w:val="CommentReference"/>
+        </w:rPr>
+        <w:annotationRef/>
+      </w:r>
+      <w:r>
+        <w:t>Moved an explanation of how the intermediate diversity works from the discussion to the introduction</w:t>
+      </w:r>
+    </w:p>
+  </w:comment>
+  <w:comment w:id="15" w:author="Common, Jack" w:date="2019-10-23T09:41:00Z" w:initials="CJ">
     <w:p>
       <w:pPr>
         <w:pStyle w:val="CommentText"/>
@@ -1456,7 +1765,23 @@
       </w:r>
     </w:p>
   </w:comment>
-  <w:comment w:id="9" w:author="Common, Jack" w:date="2019-10-23T09:43:00Z" w:initials="CJ">
+  <w:comment w:id="16" w:author="Common, Jack" w:date="2019-10-24T19:30:00Z" w:initials="CJ">
+    <w:p>
+      <w:pPr>
+        <w:pStyle w:val="CommentText"/>
+      </w:pPr>
+      <w:r>
+        <w:rPr>
+          <w:rStyle w:val="CommentReference"/>
+        </w:rPr>
+        <w:annotationRef/>
+      </w:r>
+      <w:r>
+        <w:t>Mechanistic aspects of escape phage evolution have now been added in the intro</w:t>
+      </w:r>
+    </w:p>
+  </w:comment>
+  <w:comment w:id="17" w:author="Common, Jack" w:date="2019-10-23T09:43:00Z" w:initials="CJ">
     <w:p>
       <w:pPr>
         <w:pStyle w:val="CommentText"/>
@@ -1472,7 +1797,23 @@
       </w:r>
     </w:p>
   </w:comment>
-  <w:comment w:id="10" w:author="Common, Jack" w:date="2019-10-23T09:44:00Z" w:initials="CJ">
+  <w:comment w:id="18" w:author="Common, Jack" w:date="2019-10-24T19:30:00Z" w:initials="CJ">
+    <w:p>
+      <w:pPr>
+        <w:pStyle w:val="CommentText"/>
+      </w:pPr>
+      <w:r>
+        <w:rPr>
+          <w:rStyle w:val="CommentReference"/>
+        </w:rPr>
+        <w:annotationRef/>
+      </w:r>
+      <w:r>
+        <w:t>Have done this</w:t>
+      </w:r>
+    </w:p>
+  </w:comment>
+  <w:comment w:id="19" w:author="Common, Jack" w:date="2019-10-23T09:44:00Z" w:initials="CJ">
     <w:p>
       <w:pPr>
         <w:pStyle w:val="CommentText"/>
@@ -1499,7 +1840,42 @@
       </w:r>
     </w:p>
   </w:comment>
-  <w:comment w:id="11" w:author="Common, Jack" w:date="2019-10-23T09:45:00Z" w:initials="CJ">
+  <w:comment w:id="20" w:author="Common, Jack" w:date="2019-10-24T19:31:00Z" w:initials="CJ">
+    <w:p>
+      <w:pPr>
+        <w:pStyle w:val="CommentText"/>
+      </w:pPr>
+      <w:r>
+        <w:rPr>
+          <w:rStyle w:val="CommentReference"/>
+        </w:rPr>
+        <w:annotationRef/>
+      </w:r>
+      <w:r>
+        <w:t xml:space="preserve">Now included a reference to the Reiss et al </w:t>
+      </w:r>
+      <w:r>
+        <w:t xml:space="preserve">(2018) </w:t>
+      </w:r>
+      <w:proofErr w:type="spellStart"/>
+      <w:r>
+        <w:t>Ecol</w:t>
+      </w:r>
+      <w:proofErr w:type="spellEnd"/>
+      <w:r>
+        <w:t xml:space="preserve"> App and </w:t>
+      </w:r>
+      <w:proofErr w:type="spellStart"/>
+      <w:r>
+        <w:t>Ekroth</w:t>
+      </w:r>
+      <w:proofErr w:type="spellEnd"/>
+      <w:r>
+        <w:t xml:space="preserve"> et al (2019) Proc B meta-analyses in the intro</w:t>
+      </w:r>
+    </w:p>
+  </w:comment>
+  <w:comment w:id="21" w:author="Common, Jack" w:date="2019-10-23T09:45:00Z" w:initials="CJ">
     <w:p>
       <w:pPr>
         <w:pStyle w:val="CommentText"/>
@@ -1515,7 +1891,29 @@
       </w:r>
     </w:p>
   </w:comment>
-  <w:comment w:id="12" w:author="Common, Jack" w:date="2019-10-23T09:47:00Z" w:initials="CJ">
+  <w:comment w:id="22" w:author="Common, Jack" w:date="2019-10-24T19:32:00Z" w:initials="CJ">
+    <w:p>
+      <w:pPr>
+        <w:pStyle w:val="CommentText"/>
+      </w:pPr>
+      <w:r>
+        <w:rPr>
+          <w:rStyle w:val="CommentReference"/>
+        </w:rPr>
+        <w:annotationRef/>
+      </w:r>
+      <w:r>
+        <w:t>Each paragraph of the results has been framed around a particular hypothesis statement. The new diagram of the experimental design (Figure S2)</w:t>
+      </w:r>
+      <w:r>
+        <w:t xml:space="preserve"> </w:t>
+      </w:r>
+      <w:r>
+        <w:t>should also help with clarity.</w:t>
+      </w:r>
+    </w:p>
+  </w:comment>
+  <w:comment w:id="23" w:author="Common, Jack" w:date="2019-10-23T09:47:00Z" w:initials="CJ">
     <w:p>
       <w:pPr>
         <w:pStyle w:val="CommentText"/>
@@ -1545,7 +1943,7 @@
       </w:r>
     </w:p>
   </w:comment>
-  <w:comment w:id="13" w:author="Common, Jack" w:date="2019-10-23T09:50:00Z" w:initials="CJ">
+  <w:comment w:id="24" w:author="Common, Jack" w:date="2019-10-23T09:50:00Z" w:initials="CJ">
     <w:p>
       <w:pPr>
         <w:pStyle w:val="CommentText"/>
@@ -1572,7 +1970,38 @@
       </w:r>
     </w:p>
   </w:comment>
-  <w:comment w:id="14" w:author="Common, Jack" w:date="2019-10-23T09:52:00Z" w:initials="CJ">
+  <w:comment w:id="25" w:author="Common, Jack" w:date="2019-10-24T19:39:00Z" w:initials="CJ">
+    <w:p>
+      <w:pPr>
+        <w:pStyle w:val="CommentText"/>
+      </w:pPr>
+      <w:r>
+        <w:rPr>
+          <w:rStyle w:val="CommentReference"/>
+        </w:rPr>
+        <w:annotationRef/>
+      </w:r>
+      <w:r>
+        <w:t xml:space="preserve">I think this comment is </w:t>
+      </w:r>
+      <w:r>
+        <w:t xml:space="preserve">generally </w:t>
+      </w:r>
+      <w:r>
+        <w:t xml:space="preserve">answered by provision of all analyses code </w:t>
+      </w:r>
+      <w:r>
+        <w:t xml:space="preserve">at GitHub. </w:t>
+      </w:r>
+      <w:r>
+        <w:t xml:space="preserve">I have also brought back </w:t>
+      </w:r>
+      <w:r>
+        <w:t>a Bayesian model, which I used for an earlier version of the manuscript, for analysis of the phage evolution data. I’ve done this as I feel it’s the right approach, it is relatively simple model, and the provision of the source code should clear up any confusion on the part of the reviewer/reader.</w:t>
+      </w:r>
+    </w:p>
+  </w:comment>
+  <w:comment w:id="26" w:author="Common, Jack" w:date="2019-10-23T09:52:00Z" w:initials="CJ">
     <w:p>
       <w:pPr>
         <w:pStyle w:val="CommentText"/>
@@ -1588,7 +2017,23 @@
       </w:r>
     </w:p>
   </w:comment>
-  <w:comment w:id="15" w:author="Common, Jack" w:date="2019-10-23T09:52:00Z" w:initials="CJ">
+  <w:comment w:id="27" w:author="Common, Jack" w:date="2019-10-24T19:41:00Z" w:initials="CJ">
+    <w:p>
+      <w:pPr>
+        <w:pStyle w:val="CommentText"/>
+      </w:pPr>
+      <w:r>
+        <w:rPr>
+          <w:rStyle w:val="CommentReference"/>
+        </w:rPr>
+        <w:annotationRef/>
+      </w:r>
+      <w:r>
+        <w:t>Included a reference to raw host titres, which is also now included as Figure S4</w:t>
+      </w:r>
+    </w:p>
+  </w:comment>
+  <w:comment w:id="28" w:author="Common, Jack" w:date="2019-10-23T09:52:00Z" w:initials="CJ">
     <w:p>
       <w:pPr>
         <w:pStyle w:val="CommentText"/>
@@ -1604,7 +2049,23 @@
       </w:r>
     </w:p>
   </w:comment>
-  <w:comment w:id="16" w:author="Common, Jack" w:date="2019-10-23T09:53:00Z" w:initials="CJ">
+  <w:comment w:id="29" w:author="Common, Jack" w:date="2019-10-24T19:41:00Z" w:initials="CJ">
+    <w:p>
+      <w:pPr>
+        <w:pStyle w:val="CommentText"/>
+      </w:pPr>
+      <w:r>
+        <w:rPr>
+          <w:rStyle w:val="CommentReference"/>
+        </w:rPr>
+        <w:annotationRef/>
+      </w:r>
+      <w:r>
+        <w:t>See last comment</w:t>
+      </w:r>
+    </w:p>
+  </w:comment>
+  <w:comment w:id="30" w:author="Common, Jack" w:date="2019-10-23T09:53:00Z" w:initials="CJ">
     <w:p>
       <w:pPr>
         <w:pStyle w:val="CommentText"/>
@@ -1620,7 +2081,31 @@
       </w:r>
     </w:p>
   </w:comment>
-  <w:comment w:id="17" w:author="Common, Jack" w:date="2019-10-23T09:53:00Z" w:initials="CJ">
+  <w:comment w:id="31" w:author="Common, Jack" w:date="2019-10-24T19:41:00Z" w:initials="CJ">
+    <w:p>
+      <w:pPr>
+        <w:pStyle w:val="CommentText"/>
+      </w:pPr>
+      <w:r>
+        <w:rPr>
+          <w:rStyle w:val="CommentReference"/>
+        </w:rPr>
+        <w:annotationRef/>
+      </w:r>
+      <w:r>
+        <w:t xml:space="preserve">Figure </w:t>
+      </w:r>
+      <w:proofErr w:type="spellStart"/>
+      <w:r>
+        <w:t>legens</w:t>
+      </w:r>
+      <w:proofErr w:type="spellEnd"/>
+      <w:r>
+        <w:t xml:space="preserve"> now hopefully include more detail</w:t>
+      </w:r>
+    </w:p>
+  </w:comment>
+  <w:comment w:id="32" w:author="Common, Jack" w:date="2019-10-23T09:53:00Z" w:initials="CJ">
     <w:p>
       <w:pPr>
         <w:pStyle w:val="CommentText"/>
@@ -1687,7 +2172,23 @@
       </w:r>
     </w:p>
   </w:comment>
-  <w:comment w:id="18" w:author="Common, Jack" w:date="2019-10-23T10:01:00Z" w:initials="CJ">
+  <w:comment w:id="33" w:author="Common, Jack" w:date="2019-10-24T19:44:00Z" w:initials="CJ">
+    <w:p>
+      <w:pPr>
+        <w:pStyle w:val="CommentText"/>
+      </w:pPr>
+      <w:r>
+        <w:rPr>
+          <w:rStyle w:val="CommentReference"/>
+        </w:rPr>
+        <w:annotationRef/>
+      </w:r>
+      <w:r>
+        <w:t>I’ve clarified what selection rates are in the results, and hopefully made it clear what they are</w:t>
+      </w:r>
+    </w:p>
+  </w:comment>
+  <w:comment w:id="34" w:author="Common, Jack" w:date="2019-10-23T10:01:00Z" w:initials="CJ">
     <w:p>
       <w:pPr>
         <w:pStyle w:val="CommentText"/>
@@ -1703,23 +2204,26 @@
       </w:r>
     </w:p>
   </w:comment>
-  <w:comment w:id="19" w:author="Common, Jack" w:date="2019-10-23T10:02:00Z" w:initials="CJ">
-    <w:p>
-      <w:pPr>
-        <w:pStyle w:val="CommentText"/>
-      </w:pPr>
-      <w:r>
-        <w:rPr>
-          <w:rStyle w:val="CommentReference"/>
-        </w:rPr>
-        <w:annotationRef/>
-      </w:r>
-      <w:r>
-        <w:t>Yes, this is clearly stated in the Methods, but could be made clearer</w:t>
-      </w:r>
-    </w:p>
-  </w:comment>
-  <w:comment w:id="20" w:author="Common, Jack" w:date="2019-10-23T10:03:00Z" w:initials="CJ">
+  <w:comment w:id="35" w:author="Common, Jack" w:date="2019-10-23T10:02:00Z" w:initials="CJ">
+    <w:p>
+      <w:pPr>
+        <w:pStyle w:val="CommentText"/>
+      </w:pPr>
+      <w:r>
+        <w:rPr>
+          <w:rStyle w:val="CommentReference"/>
+        </w:rPr>
+        <w:annotationRef/>
+      </w:r>
+      <w:r>
+        <w:t>Yes, this is clearly stated in the Methods</w:t>
+      </w:r>
+      <w:r>
+        <w:t>.</w:t>
+      </w:r>
+    </w:p>
+  </w:comment>
+  <w:comment w:id="36" w:author="Common, Jack" w:date="2019-10-23T10:03:00Z" w:initials="CJ">
     <w:p>
       <w:pPr>
         <w:pStyle w:val="CommentText"/>
@@ -1734,11 +2238,46 @@
         <w:t xml:space="preserve">I agree – I think the stuff about phage population size being important </w:t>
       </w:r>
       <w:r>
-        <w:t>is over-stated and that evolutionary emergence is the main deal. I think a lot of the issues with over-generalisation could be remedied by including clear hypothesis statements in the Intro/Results</w:t>
-      </w:r>
-    </w:p>
-  </w:comment>
-  <w:comment w:id="21" w:author="Common, Jack" w:date="2019-10-23T10:04:00Z" w:initials="CJ">
+        <w:t xml:space="preserve">is over-stated and that </w:t>
+      </w:r>
+      <w:r>
+        <w:t xml:space="preserve">ecological effects are the most </w:t>
+      </w:r>
+      <w:proofErr w:type="spellStart"/>
+      <w:proofErr w:type="gramStart"/>
+      <w:r>
+        <w:t>important.</w:t>
+      </w:r>
+      <w:r>
+        <w:t>I</w:t>
+      </w:r>
+      <w:proofErr w:type="spellEnd"/>
+      <w:proofErr w:type="gramEnd"/>
+      <w:r>
+        <w:t xml:space="preserve"> think a lot of the issues with over-generalisation could be remedied by including clear hypothesis statements in the Intro/Results</w:t>
+      </w:r>
+    </w:p>
+  </w:comment>
+  <w:comment w:id="37" w:author="Common, Jack" w:date="2019-10-24T19:45:00Z" w:initials="CJ">
+    <w:p>
+      <w:pPr>
+        <w:pStyle w:val="CommentText"/>
+      </w:pPr>
+      <w:r>
+        <w:rPr>
+          <w:rStyle w:val="CommentReference"/>
+        </w:rPr>
+        <w:annotationRef/>
+      </w:r>
+      <w:r>
+        <w:t xml:space="preserve">The narrative of the whole paper has been shifted to emphasise that ecological (i.e. dilution) effects are the key driver of the </w:t>
+      </w:r>
+      <w:r>
+        <w:t>population dynamics we observed.</w:t>
+      </w:r>
+    </w:p>
+  </w:comment>
+  <w:comment w:id="38" w:author="Common, Jack" w:date="2019-10-23T10:04:00Z" w:initials="CJ">
     <w:p>
       <w:pPr>
         <w:pStyle w:val="CommentText"/>
@@ -1754,7 +2293,45 @@
       </w:r>
     </w:p>
   </w:comment>
-  <w:comment w:id="22" w:author="Common, Jack" w:date="2019-10-23T10:05:00Z" w:initials="CJ">
+  <w:comment w:id="39" w:author="Common, Jack" w:date="2019-10-24T19:46:00Z" w:initials="CJ">
+    <w:p>
+      <w:pPr>
+        <w:pStyle w:val="CommentText"/>
+      </w:pPr>
+      <w:r>
+        <w:rPr>
+          <w:rStyle w:val="CommentReference"/>
+        </w:rPr>
+        <w:annotationRef/>
+      </w:r>
+      <w:r>
+        <w:t>Every instance of “epidemiology/</w:t>
+      </w:r>
+      <w:proofErr w:type="spellStart"/>
+      <w:r>
+        <w:t>ical</w:t>
+      </w:r>
+      <w:proofErr w:type="spellEnd"/>
+      <w:r>
+        <w:t xml:space="preserve"> has been replaced with </w:t>
+      </w:r>
+      <w:r>
+        <w:t>“ecology/</w:t>
+      </w:r>
+      <w:proofErr w:type="spellStart"/>
+      <w:r>
+        <w:t>ical</w:t>
+      </w:r>
+      <w:proofErr w:type="spellEnd"/>
+      <w:r>
+        <w:t>”</w:t>
+      </w:r>
+      <w:r>
+        <w:t xml:space="preserve"> </w:t>
+      </w:r>
+    </w:p>
+  </w:comment>
+  <w:comment w:id="40" w:author="Common, Jack" w:date="2019-10-23T10:05:00Z" w:initials="CJ">
     <w:p>
       <w:pPr>
         <w:pStyle w:val="CommentText"/>
@@ -1770,19 +2347,52 @@
       </w:r>
     </w:p>
   </w:comment>
-  <w:comment w:id="23" w:author="Common, Jack" w:date="2019-10-23T10:07:00Z" w:initials="CJ">
-    <w:p>
-      <w:pPr>
-        <w:pStyle w:val="CommentText"/>
-      </w:pPr>
-      <w:r>
-        <w:rPr>
-          <w:rStyle w:val="CommentReference"/>
-        </w:rPr>
-        <w:annotationRef/>
-      </w:r>
-      <w:r>
-        <w:t xml:space="preserve">This is not true – phage </w:t>
+  <w:comment w:id="41" w:author="Common, Jack" w:date="2019-10-24T19:47:00Z" w:initials="CJ">
+    <w:p>
+      <w:pPr>
+        <w:pStyle w:val="CommentText"/>
+      </w:pPr>
+      <w:r>
+        <w:rPr>
+          <w:rStyle w:val="CommentReference"/>
+        </w:rPr>
+        <w:annotationRef/>
+      </w:r>
+      <w:r>
+        <w:t xml:space="preserve">Have added sentences and clarity to the introduction to </w:t>
+      </w:r>
+      <w:r>
+        <w:t xml:space="preserve">clarify the difference between </w:t>
+      </w:r>
+      <w:proofErr w:type="spellStart"/>
+      <w:r>
+        <w:t>between</w:t>
+      </w:r>
+      <w:proofErr w:type="spellEnd"/>
+      <w:r>
+        <w:t>- and within-species diversity</w:t>
+      </w:r>
+    </w:p>
+  </w:comment>
+  <w:comment w:id="42" w:author="Common, Jack" w:date="2019-10-23T10:07:00Z" w:initials="CJ">
+    <w:p>
+      <w:pPr>
+        <w:pStyle w:val="CommentText"/>
+      </w:pPr>
+      <w:r>
+        <w:rPr>
+          <w:rStyle w:val="CommentReference"/>
+        </w:rPr>
+        <w:annotationRef/>
+      </w:r>
+      <w:r>
+        <w:t xml:space="preserve">This is </w:t>
+      </w:r>
+      <w:r>
+        <w:t>incorrect</w:t>
+      </w:r>
+      <w:r>
+        <w:t xml:space="preserve"> – phage </w:t>
       </w:r>
       <w:proofErr w:type="gramStart"/>
       <w:r>
@@ -1794,7 +2404,7 @@
       </w:r>
     </w:p>
   </w:comment>
-  <w:comment w:id="24" w:author="Common, Jack" w:date="2019-10-23T10:07:00Z" w:initials="CJ">
+  <w:comment w:id="43" w:author="Common, Jack" w:date="2019-10-23T10:07:00Z" w:initials="CJ">
     <w:p>
       <w:pPr>
         <w:pStyle w:val="CommentText"/>
@@ -1817,19 +2427,26 @@
         <w:t xml:space="preserve"> amplifies after each transfer</w:t>
       </w:r>
       <w:r>
-        <w:t>. A reviewer on a different manuscript had the same confusion. The rea</w:t>
-      </w:r>
-      <w:bookmarkStart w:id="25" w:name="_GoBack"/>
-      <w:bookmarkEnd w:id="25"/>
-      <w:r>
-        <w:t>mplification is key because it indicates that phage do in fact spread</w:t>
-      </w:r>
-      <w:r>
-        <w:t xml:space="preserve"> (at least in some treatments). Perhaps a supplemental figure that illustrates the reamplification from the predicted phage titre immediately after transfer would aide in understanding of the dynamics?</w:t>
-      </w:r>
-    </w:p>
-  </w:comment>
-  <w:comment w:id="26" w:author="Common, Jack" w:date="2019-10-23T10:09:00Z" w:initials="CJ">
+        <w:t xml:space="preserve">. A reviewer on </w:t>
+      </w:r>
+      <w:r>
+        <w:t>the RNA BIol</w:t>
+      </w:r>
+      <w:r>
+        <w:t xml:space="preserve"> </w:t>
+      </w:r>
+      <w:r>
+        <w:t>paper</w:t>
+      </w:r>
+      <w:r>
+        <w:t xml:space="preserve"> had the same confusion. The reamplification is key because it indicates that phage do in fact spread</w:t>
+      </w:r>
+      <w:r>
+        <w:t xml:space="preserve"> (at least in some treatments).</w:t>
+      </w:r>
+    </w:p>
+  </w:comment>
+  <w:comment w:id="44" w:author="Common, Jack" w:date="2019-10-23T10:09:00Z" w:initials="CJ">
     <w:p>
       <w:pPr>
         <w:pStyle w:val="CommentText"/>
@@ -1845,7 +2462,23 @@
       </w:r>
     </w:p>
   </w:comment>
-  <w:comment w:id="27" w:author="Common, Jack" w:date="2019-10-23T10:10:00Z" w:initials="CJ">
+  <w:comment w:id="45" w:author="Common, Jack" w:date="2019-10-24T19:48:00Z" w:initials="CJ">
+    <w:p>
+      <w:pPr>
+        <w:pStyle w:val="CommentText"/>
+      </w:pPr>
+      <w:r>
+        <w:rPr>
+          <w:rStyle w:val="CommentReference"/>
+        </w:rPr>
+        <w:annotationRef/>
+      </w:r>
+      <w:r>
+        <w:t>I think this is outside the scope of this paper</w:t>
+      </w:r>
+    </w:p>
+  </w:comment>
+  <w:comment w:id="46" w:author="Common, Jack" w:date="2019-10-23T10:10:00Z" w:initials="CJ">
     <w:p>
       <w:pPr>
         <w:pStyle w:val="CommentText"/>
@@ -1861,7 +2494,34 @@
       </w:r>
     </w:p>
   </w:comment>
-  <w:comment w:id="28" w:author="Common, Jack" w:date="2019-10-23T10:10:00Z" w:initials="CJ">
+  <w:comment w:id="47" w:author="Common, Jack" w:date="2019-10-24T19:49:00Z" w:initials="CJ">
+    <w:p>
+      <w:pPr>
+        <w:pStyle w:val="CommentText"/>
+      </w:pPr>
+      <w:r>
+        <w:rPr>
+          <w:rStyle w:val="CommentReference"/>
+        </w:rPr>
+        <w:annotationRef/>
+      </w:r>
+      <w:r>
+        <w:t xml:space="preserve">I’ve moved a lot of the methods detail into the Supplemental. This is motivated both by this comment and also by wanting to shorten </w:t>
+      </w:r>
+      <w:r>
+        <w:t xml:space="preserve">the </w:t>
+      </w:r>
+      <w:proofErr w:type="gramStart"/>
+      <w:r>
+        <w:t>manuscript</w:t>
+      </w:r>
+      <w:proofErr w:type="gramEnd"/>
+      <w:r>
+        <w:t xml:space="preserve"> so it is suitable for Proc B</w:t>
+      </w:r>
+    </w:p>
+  </w:comment>
+  <w:comment w:id="48" w:author="Common, Jack" w:date="2019-10-23T10:10:00Z" w:initials="CJ">
     <w:p>
       <w:pPr>
         <w:pStyle w:val="CommentText"/>
@@ -1880,7 +2540,23 @@
       </w:r>
     </w:p>
   </w:comment>
-  <w:comment w:id="29" w:author="Common, Jack" w:date="2019-10-23T10:11:00Z" w:initials="CJ">
+  <w:comment w:id="49" w:author="Common, Jack" w:date="2019-10-24T19:49:00Z" w:initials="CJ">
+    <w:p>
+      <w:pPr>
+        <w:pStyle w:val="CommentText"/>
+      </w:pPr>
+      <w:r>
+        <w:rPr>
+          <w:rStyle w:val="CommentReference"/>
+        </w:rPr>
+        <w:annotationRef/>
+      </w:r>
+      <w:r>
+        <w:t>This is now included as Figure S2</w:t>
+      </w:r>
+    </w:p>
+  </w:comment>
+  <w:comment w:id="50" w:author="Common, Jack" w:date="2019-10-23T10:11:00Z" w:initials="CJ">
     <w:p>
       <w:pPr>
         <w:pStyle w:val="CommentText"/>
@@ -1905,7 +2581,7 @@
       </w:r>
     </w:p>
   </w:comment>
-  <w:comment w:id="30" w:author="Common, Jack" w:date="2019-10-23T10:12:00Z" w:initials="CJ">
+  <w:comment w:id="51" w:author="Common, Jack" w:date="2019-10-23T10:12:00Z" w:initials="CJ">
     <w:p>
       <w:pPr>
         <w:pStyle w:val="CommentText"/>
@@ -1921,7 +2597,23 @@
       </w:r>
     </w:p>
   </w:comment>
-  <w:comment w:id="31" w:author="Common, Jack" w:date="2019-10-23T10:14:00Z" w:initials="CJ">
+  <w:comment w:id="52" w:author="Common, Jack" w:date="2019-10-24T19:49:00Z" w:initials="CJ">
+    <w:p>
+      <w:pPr>
+        <w:pStyle w:val="CommentText"/>
+      </w:pPr>
+      <w:r>
+        <w:rPr>
+          <w:rStyle w:val="CommentReference"/>
+        </w:rPr>
+        <w:annotationRef/>
+      </w:r>
+      <w:r>
+        <w:t>The statistics in this paragraph have been altered accordingly</w:t>
+      </w:r>
+    </w:p>
+  </w:comment>
+  <w:comment w:id="53" w:author="Common, Jack" w:date="2019-10-23T10:14:00Z" w:initials="CJ">
     <w:p>
       <w:pPr>
         <w:pStyle w:val="CommentText"/>
@@ -1971,23 +2663,63 @@
       </w:r>
     </w:p>
   </w:comment>
-  <w:comment w:id="32" w:author="Common, Jack" w:date="2019-10-23T10:13:00Z" w:initials="CJ">
-    <w:p>
-      <w:pPr>
-        <w:pStyle w:val="CommentText"/>
-      </w:pPr>
-      <w:r>
-        <w:rPr>
-          <w:rStyle w:val="CommentReference"/>
-        </w:rPr>
-        <w:annotationRef/>
-      </w:r>
-      <w:r>
-        <w:t>THANK YOU - COEFFICIENT PLOTS ARE VERY USEFUL</w:t>
-      </w:r>
-    </w:p>
-  </w:comment>
-  <w:comment w:id="33" w:author="Common, Jack" w:date="2019-10-23T10:19:00Z" w:initials="CJ">
+  <w:comment w:id="54" w:author="Common, Jack" w:date="2019-10-24T19:50:00Z" w:initials="CJ">
+    <w:p>
+      <w:pPr>
+        <w:pStyle w:val="CommentText"/>
+      </w:pPr>
+      <w:r>
+        <w:rPr>
+          <w:rStyle w:val="CommentReference"/>
+        </w:rPr>
+        <w:annotationRef/>
+      </w:r>
+      <w:r>
+        <w:t xml:space="preserve">I actually now agree with this suggestion. I’ve reanalysed the data with dpi treated as a continuous </w:t>
+      </w:r>
+      <w:proofErr w:type="gramStart"/>
+      <w:r>
+        <w:t>variable, and</w:t>
+      </w:r>
+      <w:proofErr w:type="gramEnd"/>
+      <w:r>
+        <w:t xml:space="preserve"> updated the manuscript accordingly.</w:t>
+      </w:r>
+    </w:p>
+  </w:comment>
+  <w:comment w:id="55" w:author="Common, Jack" w:date="2019-10-23T10:13:00Z" w:initials="CJ">
+    <w:p>
+      <w:pPr>
+        <w:pStyle w:val="CommentText"/>
+      </w:pPr>
+      <w:r>
+        <w:rPr>
+          <w:rStyle w:val="CommentReference"/>
+        </w:rPr>
+        <w:annotationRef/>
+      </w:r>
+      <w:r>
+        <w:t>I agree</w:t>
+      </w:r>
+    </w:p>
+  </w:comment>
+  <w:comment w:id="56" w:author="Common, Jack" w:date="2019-10-24T19:50:00Z" w:initials="CJ">
+    <w:p>
+      <w:pPr>
+        <w:pStyle w:val="CommentText"/>
+      </w:pPr>
+      <w:r>
+        <w:rPr>
+          <w:rStyle w:val="CommentReference"/>
+        </w:rPr>
+        <w:annotationRef/>
+      </w:r>
+      <w:r>
+        <w:t>Have altered Figure 1 so that it includes the coefficient plot, previously Figure S2</w:t>
+      </w:r>
+    </w:p>
+  </w:comment>
+  <w:comment w:id="57" w:author="Common, Jack" w:date="2019-10-23T10:19:00Z" w:initials="CJ">
     <w:p>
       <w:pPr>
         <w:pStyle w:val="CommentText"/>
@@ -2006,7 +2738,34 @@
       </w:r>
     </w:p>
   </w:comment>
-  <w:comment w:id="34" w:author="Common, Jack" w:date="2019-10-23T10:20:00Z" w:initials="CJ">
+  <w:comment w:id="58" w:author="Common, Jack" w:date="2019-10-24T19:53:00Z" w:initials="CJ">
+    <w:p>
+      <w:pPr>
+        <w:pStyle w:val="CommentText"/>
+      </w:pPr>
+      <w:r>
+        <w:rPr>
+          <w:rStyle w:val="CommentReference"/>
+        </w:rPr>
+        <w:annotationRef/>
+      </w:r>
+      <w:r>
+        <w:t xml:space="preserve">Most of the chi-squared tests have been clarified as either F-tests or t-tests, as these show more detail regarding degrees of freedom and directionality of the effect. The </w:t>
+      </w:r>
+      <w:r>
+        <w:t xml:space="preserve">only LR test remaining is in reference to the phage evolution model, as F-tests aren’t yet developed for </w:t>
+      </w:r>
+      <w:proofErr w:type="spellStart"/>
+      <w:r>
+        <w:t>MCMCglmmer</w:t>
+      </w:r>
+      <w:proofErr w:type="spellEnd"/>
+      <w:r>
+        <w:t xml:space="preserve"> objects</w:t>
+      </w:r>
+    </w:p>
+  </w:comment>
+  <w:comment w:id="59" w:author="Common, Jack" w:date="2019-10-23T10:20:00Z" w:initials="CJ">
     <w:p>
       <w:pPr>
         <w:pStyle w:val="CommentText"/>
@@ -2022,6 +2781,25 @@
       </w:r>
       <w:r>
         <w:t>s not being annotated with enough detail, so this is certainly something to remedy in rewrites</w:t>
+      </w:r>
+    </w:p>
+  </w:comment>
+  <w:comment w:id="60" w:author="Common, Jack" w:date="2019-10-24T19:54:00Z" w:initials="CJ">
+    <w:p>
+      <w:pPr>
+        <w:pStyle w:val="CommentText"/>
+      </w:pPr>
+      <w:r>
+        <w:rPr>
+          <w:rStyle w:val="CommentReference"/>
+        </w:rPr>
+        <w:annotationRef/>
+      </w:r>
+      <w:r>
+        <w:t>See earlier comment reply regarding figure captions</w:t>
+      </w:r>
+      <w:r>
+        <w:t xml:space="preserve"> and labels</w:t>
       </w:r>
     </w:p>
   </w:comment>
@@ -2030,79 +2808,131 @@
 
 <file path=word/commentsExtended.xml><?xml version="1.0" encoding="utf-8"?>
 <w15:commentsEx xmlns:wpc="http://schemas.microsoft.com/office/word/2010/wordprocessingCanvas" xmlns:cx="http://schemas.microsoft.com/office/drawing/2014/chartex" xmlns:cx1="http://schemas.microsoft.com/office/drawing/2015/9/8/chartex" xmlns:cx2="http://schemas.microsoft.com/office/drawing/2015/10/21/chartex" xmlns:cx3="http://schemas.microsoft.com/office/drawing/2016/5/9/chartex" xmlns:cx4="http://schemas.microsoft.com/office/drawing/2016/5/10/chartex" xmlns:cx5="http://schemas.microsoft.com/office/drawing/2016/5/11/chartex" xmlns:cx6="http://schemas.microsoft.com/office/drawing/2016/5/12/chartex" xmlns:cx7="http://schemas.microsoft.com/office/drawing/2016/5/13/chartex" xmlns:cx8="http://schemas.microsoft.com/office/drawing/2016/5/14/chartex" xmlns:mc="http://schemas.openxmlformats.org/markup-compatibility/2006" xmlns:aink="http://schemas.microsoft.com/office/drawing/2016/ink" xmlns:am3d="http://schemas.microsoft.com/office/drawing/2017/model3d" xmlns:o="urn:schemas-microsoft-com:office:office" xmlns:r="http://schemas.openxmlformats.org/officeDocument/2006/relationships" xmlns:m="http://schemas.openxmlformats.org/officeDocument/2006/math" xmlns:v="urn:schemas-microsoft-com:vml" xmlns:wp14="http://schemas.microsoft.com/office/word/2010/wordprocessingDrawing" xmlns:wp="http://schemas.openxmlformats.org/drawingml/2006/wordprocessingDrawing" xmlns:w10="urn:schemas-microsoft-com:office:word" xmlns:w="http://schemas.openxmlformats.org/wordprocessingml/2006/main" xmlns:w14="http://schemas.microsoft.com/office/word/2010/wordml" xmlns:w15="http://schemas.microsoft.com/office/word/2012/wordml" xmlns:w16cid="http://schemas.microsoft.com/office/word/2016/wordml/cid" xmlns:w16se="http://schemas.microsoft.com/office/word/2015/wordml/symex" xmlns:wpg="http://schemas.microsoft.com/office/word/2010/wordprocessingGroup" xmlns:wpi="http://schemas.microsoft.com/office/word/2010/wordprocessingInk" xmlns:wne="http://schemas.microsoft.com/office/word/2006/wordml" xmlns:wps="http://schemas.microsoft.com/office/word/2010/wordprocessingShape" mc:Ignorable="w14 w15 w16se w16cid wp14">
-  <w15:commentEx w15:paraId="007C1550" w15:done="0"/>
+  <w15:commentEx w15:paraId="007C1550" w15:done="1"/>
+  <w15:commentEx w15:paraId="1A925C7C" w15:paraIdParent="007C1550" w15:done="0"/>
   <w15:commentEx w15:paraId="3A1A0E92" w15:done="1"/>
+  <w15:commentEx w15:paraId="47E79EDC" w15:paraIdParent="3A1A0E92" w15:done="0"/>
   <w15:commentEx w15:paraId="3772BAAA" w15:done="0"/>
   <w15:commentEx w15:paraId="04CBDE1F" w15:done="1"/>
-  <w15:commentEx w15:paraId="075FA836" w15:done="0"/>
+  <w15:commentEx w15:paraId="43C400EC" w15:paraIdParent="04CBDE1F" w15:done="0"/>
+  <w15:commentEx w15:paraId="40A47527" w15:done="0"/>
   <w15:commentEx w15:paraId="25984F28" w15:done="1"/>
+  <w15:commentEx w15:paraId="4F42F3D0" w15:paraIdParent="25984F28" w15:done="0"/>
   <w15:commentEx w15:paraId="273A16B2" w15:done="1"/>
+  <w15:commentEx w15:paraId="26E53EE0" w15:paraIdParent="273A16B2" w15:done="0"/>
   <w15:commentEx w15:paraId="46EEA819" w15:done="1"/>
+  <w15:commentEx w15:paraId="2C4E4D56" w15:paraIdParent="46EEA819" w15:done="0"/>
   <w15:commentEx w15:paraId="2450417C" w15:done="1"/>
+  <w15:commentEx w15:paraId="399E0D76" w15:paraIdParent="2450417C" w15:done="0"/>
   <w15:commentEx w15:paraId="52E687F7" w15:done="1"/>
-  <w15:commentEx w15:paraId="0E74A44C" w15:done="0"/>
+  <w15:commentEx w15:paraId="3B609B5C" w15:paraIdParent="52E687F7" w15:done="0"/>
+  <w15:commentEx w15:paraId="0E74A44C" w15:done="1"/>
+  <w15:commentEx w15:paraId="5D1AF10F" w15:paraIdParent="0E74A44C" w15:done="0"/>
   <w15:commentEx w15:paraId="6A926923" w15:done="1"/>
+  <w15:commentEx w15:paraId="70D3416B" w15:paraIdParent="6A926923" w15:done="0"/>
   <w15:commentEx w15:paraId="5E18FD91" w15:done="0"/>
-  <w15:commentEx w15:paraId="41D85804" w15:done="0"/>
-  <w15:commentEx w15:paraId="25411A2E" w15:done="0"/>
-  <w15:commentEx w15:paraId="4FDC295D" w15:done="0"/>
+  <w15:commentEx w15:paraId="41D85804" w15:done="1"/>
+  <w15:commentEx w15:paraId="0930E644" w15:paraIdParent="41D85804" w15:done="0"/>
+  <w15:commentEx w15:paraId="25411A2E" w15:done="1"/>
+  <w15:commentEx w15:paraId="2992007F" w15:paraIdParent="25411A2E" w15:done="0"/>
+  <w15:commentEx w15:paraId="4FDC295D" w15:done="1"/>
+  <w15:commentEx w15:paraId="7F8133E4" w15:paraIdParent="4FDC295D" w15:done="0"/>
   <w15:commentEx w15:paraId="357078AE" w15:done="1"/>
+  <w15:commentEx w15:paraId="2576EB51" w15:paraIdParent="357078AE" w15:done="0"/>
   <w15:commentEx w15:paraId="14C18520" w15:done="1"/>
-  <w15:commentEx w15:paraId="56AC31F1" w15:done="1"/>
-  <w15:commentEx w15:paraId="36B58300" w15:done="1"/>
-  <w15:commentEx w15:paraId="045C48E8" w15:done="0"/>
+  <w15:commentEx w15:paraId="717C8FB4" w15:paraIdParent="14C18520" w15:done="0"/>
+  <w15:commentEx w15:paraId="56AC31F1" w15:done="0"/>
+  <w15:commentEx w15:paraId="36B58300" w15:done="0"/>
+  <w15:commentEx w15:paraId="045C48E8" w15:done="1"/>
+  <w15:commentEx w15:paraId="49D76064" w15:paraIdParent="045C48E8" w15:done="0"/>
   <w15:commentEx w15:paraId="56CC7411" w15:done="1"/>
-  <w15:commentEx w15:paraId="0D099A37" w15:done="0"/>
-  <w15:commentEx w15:paraId="6B1AA817" w15:done="1"/>
-  <w15:commentEx w15:paraId="4BDBE50A" w15:done="1"/>
-  <w15:commentEx w15:paraId="253E778D" w15:done="0"/>
-  <w15:commentEx w15:paraId="3170AC9B" w15:done="0"/>
-  <w15:commentEx w15:paraId="6DC544CB" w15:done="0"/>
-  <w15:commentEx w15:paraId="49C8DD70" w15:done="1"/>
+  <w15:commentEx w15:paraId="7154A47F" w15:paraIdParent="56CC7411" w15:done="0"/>
+  <w15:commentEx w15:paraId="0D099A37" w15:done="1"/>
+  <w15:commentEx w15:paraId="6BA6E4E4" w15:paraIdParent="0D099A37" w15:done="0"/>
+  <w15:commentEx w15:paraId="6B1AA817" w15:done="0"/>
+  <w15:commentEx w15:paraId="4BDBE50A" w15:done="0"/>
+  <w15:commentEx w15:paraId="253E778D" w15:done="1"/>
+  <w15:commentEx w15:paraId="7DBE6679" w15:paraIdParent="253E778D" w15:done="0"/>
+  <w15:commentEx w15:paraId="3170AC9B" w15:done="1"/>
+  <w15:commentEx w15:paraId="5F282879" w15:paraIdParent="3170AC9B" w15:done="0"/>
+  <w15:commentEx w15:paraId="6DC544CB" w15:done="1"/>
+  <w15:commentEx w15:paraId="17A60F72" w15:paraIdParent="6DC544CB" w15:done="0"/>
+  <w15:commentEx w15:paraId="49C8DD70" w15:done="0"/>
   <w15:commentEx w15:paraId="4026193C" w15:done="1"/>
+  <w15:commentEx w15:paraId="7E9C7BAB" w15:paraIdParent="4026193C" w15:done="0"/>
   <w15:commentEx w15:paraId="400F4AE0" w15:done="1"/>
+  <w15:commentEx w15:paraId="4283A4C0" w15:paraIdParent="400F4AE0" w15:done="0"/>
   <w15:commentEx w15:paraId="52656C68" w15:done="1"/>
+  <w15:commentEx w15:paraId="24516C5C" w15:paraIdParent="52656C68" w15:done="0"/>
   <w15:commentEx w15:paraId="770EF5AE" w15:done="1"/>
+  <w15:commentEx w15:paraId="30CC3896" w15:paraIdParent="770EF5AE" w15:done="0"/>
   <w15:commentEx w15:paraId="493F11C4" w15:done="1"/>
+  <w15:commentEx w15:paraId="50B52EAB" w15:paraIdParent="493F11C4" w15:done="0"/>
 </w15:commentsEx>
 </file>
 
 <file path=word/commentsIds.xml><?xml version="1.0" encoding="utf-8"?>
 <w16cid:commentsIds xmlns:wpc="http://schemas.microsoft.com/office/word/2010/wordprocessingCanvas" xmlns:cx="http://schemas.microsoft.com/office/drawing/2014/chartex" xmlns:cx1="http://schemas.microsoft.com/office/drawing/2015/9/8/chartex" xmlns:cx2="http://schemas.microsoft.com/office/drawing/2015/10/21/chartex" xmlns:cx3="http://schemas.microsoft.com/office/drawing/2016/5/9/chartex" xmlns:cx4="http://schemas.microsoft.com/office/drawing/2016/5/10/chartex" xmlns:cx5="http://schemas.microsoft.com/office/drawing/2016/5/11/chartex" xmlns:cx6="http://schemas.microsoft.com/office/drawing/2016/5/12/chartex" xmlns:cx7="http://schemas.microsoft.com/office/drawing/2016/5/13/chartex" xmlns:cx8="http://schemas.microsoft.com/office/drawing/2016/5/14/chartex" xmlns:mc="http://schemas.openxmlformats.org/markup-compatibility/2006" xmlns:aink="http://schemas.microsoft.com/office/drawing/2016/ink" xmlns:am3d="http://schemas.microsoft.com/office/drawing/2017/model3d" xmlns:o="urn:schemas-microsoft-com:office:office" xmlns:r="http://schemas.openxmlformats.org/officeDocument/2006/relationships" xmlns:m="http://schemas.openxmlformats.org/officeDocument/2006/math" xmlns:v="urn:schemas-microsoft-com:vml" xmlns:wp14="http://schemas.microsoft.com/office/word/2010/wordprocessingDrawing" xmlns:wp="http://schemas.openxmlformats.org/drawingml/2006/wordprocessingDrawing" xmlns:w10="urn:schemas-microsoft-com:office:word" xmlns:w="http://schemas.openxmlformats.org/wordprocessingml/2006/main" xmlns:w14="http://schemas.microsoft.com/office/word/2010/wordml" xmlns:w15="http://schemas.microsoft.com/office/word/2012/wordml" xmlns:w16cid="http://schemas.microsoft.com/office/word/2016/wordml/cid" xmlns:w16se="http://schemas.microsoft.com/office/word/2015/wordml/symex" xmlns:wpg="http://schemas.microsoft.com/office/word/2010/wordprocessingGroup" xmlns:wpi="http://schemas.microsoft.com/office/word/2010/wordprocessingInk" xmlns:wne="http://schemas.microsoft.com/office/word/2006/wordml" xmlns:wps="http://schemas.microsoft.com/office/word/2010/wordprocessingShape" mc:Ignorable="w14 w15 w16se w16cid wp14">
   <w16cid:commentId w16cid:paraId="007C1550" w16cid:durableId="215A9BC4"/>
+  <w16cid:commentId w16cid:paraId="1A925C7C" w16cid:durableId="215C7902"/>
   <w16cid:commentId w16cid:paraId="3A1A0E92" w16cid:durableId="215A9C3E"/>
+  <w16cid:commentId w16cid:paraId="47E79EDC" w16cid:durableId="215C8014"/>
   <w16cid:commentId w16cid:paraId="3772BAAA" w16cid:durableId="215A9C55"/>
   <w16cid:commentId w16cid:paraId="04CBDE1F" w16cid:durableId="215A9C74"/>
-  <w16cid:commentId w16cid:paraId="075FA836" w16cid:durableId="215A9CE2"/>
+  <w16cid:commentId w16cid:paraId="43C400EC" w16cid:durableId="215C7957"/>
+  <w16cid:commentId w16cid:paraId="40A47527" w16cid:durableId="215C79BC"/>
   <w16cid:commentId w16cid:paraId="25984F28" w16cid:durableId="215A9D00"/>
+  <w16cid:commentId w16cid:paraId="4F42F3D0" w16cid:durableId="215C79D0"/>
   <w16cid:commentId w16cid:paraId="273A16B2" w16cid:durableId="215A9E33"/>
+  <w16cid:commentId w16cid:paraId="26E53EE0" w16cid:durableId="215C7A2C"/>
   <w16cid:commentId w16cid:paraId="46EEA819" w16cid:durableId="215A9E75"/>
+  <w16cid:commentId w16cid:paraId="2C4E4D56" w16cid:durableId="215C7A3D"/>
   <w16cid:commentId w16cid:paraId="2450417C" w16cid:durableId="215A9EB5"/>
+  <w16cid:commentId w16cid:paraId="399E0D76" w16cid:durableId="215C7A55"/>
   <w16cid:commentId w16cid:paraId="52E687F7" w16cid:durableId="215A9F50"/>
+  <w16cid:commentId w16cid:paraId="3B609B5C" w16cid:durableId="215C7A6E"/>
   <w16cid:commentId w16cid:paraId="0E74A44C" w16cid:durableId="215A9F72"/>
+  <w16cid:commentId w16cid:paraId="5D1AF10F" w16cid:durableId="215C7A79"/>
   <w16cid:commentId w16cid:paraId="6A926923" w16cid:durableId="215A9FA7"/>
+  <w16cid:commentId w16cid:paraId="70D3416B" w16cid:durableId="215C7ABD"/>
   <w16cid:commentId w16cid:paraId="5E18FD91" w16cid:durableId="215AA019"/>
   <w16cid:commentId w16cid:paraId="41D85804" w16cid:durableId="215AA0FC"/>
+  <w16cid:commentId w16cid:paraId="0930E644" w16cid:durableId="215C7C80"/>
   <w16cid:commentId w16cid:paraId="25411A2E" w16cid:durableId="215AA147"/>
+  <w16cid:commentId w16cid:paraId="2992007F" w16cid:durableId="215C7CDB"/>
   <w16cid:commentId w16cid:paraId="4FDC295D" w16cid:durableId="215AA14F"/>
+  <w16cid:commentId w16cid:paraId="7F8133E4" w16cid:durableId="215C7CEE"/>
   <w16cid:commentId w16cid:paraId="357078AE" w16cid:durableId="215AA17F"/>
+  <w16cid:commentId w16cid:paraId="2576EB51" w16cid:durableId="215C7CF6"/>
   <w16cid:commentId w16cid:paraId="14C18520" w16cid:durableId="215AA1B7"/>
+  <w16cid:commentId w16cid:paraId="717C8FB4" w16cid:durableId="215C7D99"/>
   <w16cid:commentId w16cid:paraId="56AC31F1" w16cid:durableId="215AA36F"/>
   <w16cid:commentId w16cid:paraId="36B58300" w16cid:durableId="215AA39A"/>
   <w16cid:commentId w16cid:paraId="045C48E8" w16cid:durableId="215AA3DC"/>
+  <w16cid:commentId w16cid:paraId="49D76064" w16cid:durableId="215C7DF2"/>
   <w16cid:commentId w16cid:paraId="56CC7411" w16cid:durableId="215AA43B"/>
+  <w16cid:commentId w16cid:paraId="7154A47F" w16cid:durableId="215C7E2E"/>
   <w16cid:commentId w16cid:paraId="0D099A37" w16cid:durableId="215AA483"/>
+  <w16cid:commentId w16cid:paraId="6BA6E4E4" w16cid:durableId="215C7E5E"/>
   <w16cid:commentId w16cid:paraId="6B1AA817" w16cid:durableId="215AA4CE"/>
   <w16cid:commentId w16cid:paraId="4BDBE50A" w16cid:durableId="215AA4E6"/>
   <w16cid:commentId w16cid:paraId="253E778D" w16cid:durableId="215AA56D"/>
+  <w16cid:commentId w16cid:paraId="7DBE6679" w16cid:durableId="215C7EA7"/>
   <w16cid:commentId w16cid:paraId="3170AC9B" w16cid:durableId="215AA598"/>
+  <w16cid:commentId w16cid:paraId="5F282879" w16cid:durableId="215C7EB1"/>
   <w16cid:commentId w16cid:paraId="6DC544CB" w16cid:durableId="215AA5AB"/>
+  <w16cid:commentId w16cid:paraId="17A60F72" w16cid:durableId="215C7ED3"/>
   <w16cid:commentId w16cid:paraId="49C8DD70" w16cid:durableId="215AA5CC"/>
   <w16cid:commentId w16cid:paraId="4026193C" w16cid:durableId="215AA605"/>
+  <w16cid:commentId w16cid:paraId="7E9C7BAB" w16cid:durableId="215C7EE6"/>
   <w16cid:commentId w16cid:paraId="400F4AE0" w16cid:durableId="215AA68F"/>
+  <w16cid:commentId w16cid:paraId="4283A4C0" w16cid:durableId="215C7EF7"/>
   <w16cid:commentId w16cid:paraId="52656C68" w16cid:durableId="215AA665"/>
+  <w16cid:commentId w16cid:paraId="24516C5C" w16cid:durableId="215C7F1F"/>
   <w16cid:commentId w16cid:paraId="770EF5AE" w16cid:durableId="215AA7A4"/>
+  <w16cid:commentId w16cid:paraId="30CC3896" w16cid:durableId="215C7F9E"/>
   <w16cid:commentId w16cid:paraId="493F11C4" w16cid:durableId="215AA80B"/>
+  <w16cid:commentId w16cid:paraId="50B52EAB" w16cid:durableId="215C7FF9"/>
 </w16cid:commentsIds>
 </file>
 

</xml_diff>